<commit_message>
Pequenos ajustes na pré-tese e criada versão final que foi submetida.
</commit_message>
<xml_diff>
--- a/doc/Pré-Tese/MC_PreTese.docx
+++ b/doc/Pré-Tese/MC_PreTese.docx
@@ -17,10 +17,7 @@
         </w:sectPr>
       </w:pPr>
     </w:p>
-    <w:p>
-      <w:bookmarkStart w:id="0" w:name="_GoBack"/>
-      <w:bookmarkEnd w:id="0"/>
-    </w:p>
+    <w:p/>
     <w:p/>
     <w:p/>
     <w:p/>
@@ -37,11 +34,11 @@
         </w:pBdr>
         <w:jc w:val="center"/>
       </w:pPr>
-      <w:bookmarkStart w:id="1" w:name="_Toc379732739"/>
+      <w:bookmarkStart w:id="0" w:name="_Toc379732739"/>
       <w:r>
         <w:t>Resumo</w:t>
       </w:r>
-      <w:bookmarkEnd w:id="1"/>
+      <w:bookmarkEnd w:id="0"/>
     </w:p>
     <w:p>
       <w:r>
@@ -252,20 +249,770 @@
         </w:pBdr>
         <w:jc w:val="center"/>
       </w:pPr>
-      <w:bookmarkStart w:id="2" w:name="_Toc379732740"/>
+      <w:bookmarkStart w:id="1" w:name="_Toc379732740"/>
+      <w:proofErr w:type="spellStart"/>
       <w:r>
         <w:t>Abstract</w:t>
       </w:r>
-      <w:bookmarkEnd w:id="2"/>
-    </w:p>
-    <w:p>
-      <w:r>
-        <w:t xml:space="preserve">Currently the level of demand in all cases that any entity adopts during its activity is increasing. This requirement forces the increase in accuracy of these processes and protection of data. On the other hand, the need to exchange information between entities is a reality. The automatation and facilitation of the exchange of information helps to improve process performance while reducing errors associated with manual transcription of information. </w:t>
-      </w:r>
-    </w:p>
-    <w:p>
-      <w:r>
-        <w:t>This document is the result of a study that serves to evaluate the tools and technologies available to automate the exchange of information between entities using better protocols and standardized reporting formats, establishing simple and effective methodologies for its application to real situations and concrete.</w:t>
+      <w:bookmarkEnd w:id="1"/>
+      <w:proofErr w:type="spellEnd"/>
+    </w:p>
+    <w:p>
+      <w:proofErr w:type="spellStart"/>
+      <w:r>
+        <w:t>Currently</w:t>
+      </w:r>
+      <w:proofErr w:type="spellEnd"/>
+      <w:r>
+        <w:t xml:space="preserve"> </w:t>
+      </w:r>
+      <w:proofErr w:type="spellStart"/>
+      <w:r>
+        <w:t>the</w:t>
+      </w:r>
+      <w:proofErr w:type="spellEnd"/>
+      <w:r>
+        <w:t xml:space="preserve"> </w:t>
+      </w:r>
+      <w:proofErr w:type="spellStart"/>
+      <w:r>
+        <w:t>level</w:t>
+      </w:r>
+      <w:proofErr w:type="spellEnd"/>
+      <w:r>
+        <w:t xml:space="preserve"> </w:t>
+      </w:r>
+      <w:proofErr w:type="spellStart"/>
+      <w:r>
+        <w:t>of</w:t>
+      </w:r>
+      <w:proofErr w:type="spellEnd"/>
+      <w:r>
+        <w:t xml:space="preserve"> </w:t>
+      </w:r>
+      <w:proofErr w:type="spellStart"/>
+      <w:r>
+        <w:t>demand</w:t>
+      </w:r>
+      <w:proofErr w:type="spellEnd"/>
+      <w:r>
+        <w:t xml:space="preserve"> in </w:t>
+      </w:r>
+      <w:proofErr w:type="spellStart"/>
+      <w:r>
+        <w:t>all</w:t>
+      </w:r>
+      <w:proofErr w:type="spellEnd"/>
+      <w:r>
+        <w:t xml:space="preserve"> cases </w:t>
+      </w:r>
+      <w:proofErr w:type="spellStart"/>
+      <w:r>
+        <w:t>that</w:t>
+      </w:r>
+      <w:proofErr w:type="spellEnd"/>
+      <w:r>
+        <w:t xml:space="preserve"> </w:t>
+      </w:r>
+      <w:proofErr w:type="spellStart"/>
+      <w:r>
+        <w:t>any</w:t>
+      </w:r>
+      <w:proofErr w:type="spellEnd"/>
+      <w:r>
+        <w:t xml:space="preserve"> </w:t>
+      </w:r>
+      <w:proofErr w:type="spellStart"/>
+      <w:r>
+        <w:t>entity</w:t>
+      </w:r>
+      <w:proofErr w:type="spellEnd"/>
+      <w:r>
+        <w:t xml:space="preserve"> </w:t>
+      </w:r>
+      <w:proofErr w:type="spellStart"/>
+      <w:r>
+        <w:t>adopts</w:t>
+      </w:r>
+      <w:proofErr w:type="spellEnd"/>
+      <w:r>
+        <w:t xml:space="preserve"> </w:t>
+      </w:r>
+      <w:proofErr w:type="spellStart"/>
+      <w:r>
+        <w:t>during</w:t>
+      </w:r>
+      <w:proofErr w:type="spellEnd"/>
+      <w:r>
+        <w:t xml:space="preserve"> </w:t>
+      </w:r>
+      <w:proofErr w:type="spellStart"/>
+      <w:r>
+        <w:t>its</w:t>
+      </w:r>
+      <w:proofErr w:type="spellEnd"/>
+      <w:r>
+        <w:t xml:space="preserve"> </w:t>
+      </w:r>
+      <w:proofErr w:type="spellStart"/>
+      <w:r>
+        <w:t>activity</w:t>
+      </w:r>
+      <w:proofErr w:type="spellEnd"/>
+      <w:r>
+        <w:t xml:space="preserve"> </w:t>
+      </w:r>
+      <w:proofErr w:type="spellStart"/>
+      <w:r>
+        <w:t>is</w:t>
+      </w:r>
+      <w:proofErr w:type="spellEnd"/>
+      <w:r>
+        <w:t xml:space="preserve"> </w:t>
+      </w:r>
+      <w:proofErr w:type="spellStart"/>
+      <w:r>
+        <w:t>increasing</w:t>
+      </w:r>
+      <w:proofErr w:type="spellEnd"/>
+      <w:r>
+        <w:t xml:space="preserve">. </w:t>
+      </w:r>
+      <w:proofErr w:type="spellStart"/>
+      <w:r>
+        <w:t>This</w:t>
+      </w:r>
+      <w:proofErr w:type="spellEnd"/>
+      <w:r>
+        <w:t xml:space="preserve"> </w:t>
+      </w:r>
+      <w:proofErr w:type="spellStart"/>
+      <w:r>
+        <w:t>requirement</w:t>
+      </w:r>
+      <w:proofErr w:type="spellEnd"/>
+      <w:r>
+        <w:t xml:space="preserve"> forces </w:t>
+      </w:r>
+      <w:proofErr w:type="spellStart"/>
+      <w:r>
+        <w:t>the</w:t>
+      </w:r>
+      <w:proofErr w:type="spellEnd"/>
+      <w:r>
+        <w:t xml:space="preserve"> </w:t>
+      </w:r>
+      <w:proofErr w:type="spellStart"/>
+      <w:r>
+        <w:t>increase</w:t>
+      </w:r>
+      <w:proofErr w:type="spellEnd"/>
+      <w:r>
+        <w:t xml:space="preserve"> in </w:t>
+      </w:r>
+      <w:proofErr w:type="spellStart"/>
+      <w:r>
+        <w:t>accuracy</w:t>
+      </w:r>
+      <w:proofErr w:type="spellEnd"/>
+      <w:r>
+        <w:t xml:space="preserve"> </w:t>
+      </w:r>
+      <w:proofErr w:type="spellStart"/>
+      <w:r>
+        <w:t>of</w:t>
+      </w:r>
+      <w:proofErr w:type="spellEnd"/>
+      <w:r>
+        <w:t xml:space="preserve"> </w:t>
+      </w:r>
+      <w:proofErr w:type="spellStart"/>
+      <w:r>
+        <w:t>these</w:t>
+      </w:r>
+      <w:proofErr w:type="spellEnd"/>
+      <w:r>
+        <w:t xml:space="preserve"> processes </w:t>
+      </w:r>
+      <w:proofErr w:type="spellStart"/>
+      <w:r>
+        <w:t>and</w:t>
+      </w:r>
+      <w:proofErr w:type="spellEnd"/>
+      <w:r>
+        <w:t xml:space="preserve"> </w:t>
+      </w:r>
+      <w:proofErr w:type="spellStart"/>
+      <w:r>
+        <w:t>protection</w:t>
+      </w:r>
+      <w:proofErr w:type="spellEnd"/>
+      <w:r>
+        <w:t xml:space="preserve"> </w:t>
+      </w:r>
+      <w:proofErr w:type="spellStart"/>
+      <w:r>
+        <w:t>of</w:t>
+      </w:r>
+      <w:proofErr w:type="spellEnd"/>
+      <w:r>
+        <w:t xml:space="preserve"> data. </w:t>
+      </w:r>
+      <w:proofErr w:type="spellStart"/>
+      <w:r>
+        <w:t>On</w:t>
+      </w:r>
+      <w:proofErr w:type="spellEnd"/>
+      <w:r>
+        <w:t xml:space="preserve"> </w:t>
+      </w:r>
+      <w:proofErr w:type="spellStart"/>
+      <w:r>
+        <w:t>the</w:t>
+      </w:r>
+      <w:proofErr w:type="spellEnd"/>
+      <w:r>
+        <w:t xml:space="preserve"> </w:t>
+      </w:r>
+      <w:proofErr w:type="spellStart"/>
+      <w:r>
+        <w:t>other</w:t>
+      </w:r>
+      <w:proofErr w:type="spellEnd"/>
+      <w:r>
+        <w:t xml:space="preserve"> </w:t>
+      </w:r>
+      <w:proofErr w:type="spellStart"/>
+      <w:r>
+        <w:t>hand</w:t>
+      </w:r>
+      <w:proofErr w:type="spellEnd"/>
+      <w:r>
+        <w:t xml:space="preserve">, </w:t>
+      </w:r>
+      <w:proofErr w:type="spellStart"/>
+      <w:r>
+        <w:t>the</w:t>
+      </w:r>
+      <w:proofErr w:type="spellEnd"/>
+      <w:r>
+        <w:t xml:space="preserve"> </w:t>
+      </w:r>
+      <w:proofErr w:type="spellStart"/>
+      <w:r>
+        <w:t>need</w:t>
+      </w:r>
+      <w:proofErr w:type="spellEnd"/>
+      <w:r>
+        <w:t xml:space="preserve"> to </w:t>
+      </w:r>
+      <w:proofErr w:type="spellStart"/>
+      <w:r>
+        <w:t>exchange</w:t>
+      </w:r>
+      <w:proofErr w:type="spellEnd"/>
+      <w:r>
+        <w:t xml:space="preserve"> </w:t>
+      </w:r>
+      <w:proofErr w:type="spellStart"/>
+      <w:r>
+        <w:t>information</w:t>
+      </w:r>
+      <w:proofErr w:type="spellEnd"/>
+      <w:r>
+        <w:t xml:space="preserve"> </w:t>
+      </w:r>
+      <w:proofErr w:type="spellStart"/>
+      <w:r>
+        <w:t>between</w:t>
+      </w:r>
+      <w:proofErr w:type="spellEnd"/>
+      <w:r>
+        <w:t xml:space="preserve"> </w:t>
+      </w:r>
+      <w:proofErr w:type="spellStart"/>
+      <w:r>
+        <w:t>entities</w:t>
+      </w:r>
+      <w:proofErr w:type="spellEnd"/>
+      <w:r>
+        <w:t xml:space="preserve"> </w:t>
+      </w:r>
+      <w:proofErr w:type="spellStart"/>
+      <w:r>
+        <w:t>is</w:t>
+      </w:r>
+      <w:proofErr w:type="spellEnd"/>
+      <w:r>
+        <w:t xml:space="preserve"> a </w:t>
+      </w:r>
+      <w:proofErr w:type="spellStart"/>
+      <w:r>
+        <w:t>reality</w:t>
+      </w:r>
+      <w:proofErr w:type="spellEnd"/>
+      <w:r>
+        <w:t xml:space="preserve">. </w:t>
+      </w:r>
+      <w:proofErr w:type="spellStart"/>
+      <w:r>
+        <w:t>The</w:t>
+      </w:r>
+      <w:proofErr w:type="spellEnd"/>
+      <w:r>
+        <w:t xml:space="preserve"> </w:t>
+      </w:r>
+      <w:proofErr w:type="spellStart"/>
+      <w:r>
+        <w:t>automatation</w:t>
+      </w:r>
+      <w:proofErr w:type="spellEnd"/>
+      <w:r>
+        <w:t xml:space="preserve"> </w:t>
+      </w:r>
+      <w:proofErr w:type="spellStart"/>
+      <w:r>
+        <w:t>and</w:t>
+      </w:r>
+      <w:proofErr w:type="spellEnd"/>
+      <w:r>
+        <w:t xml:space="preserve"> </w:t>
+      </w:r>
+      <w:proofErr w:type="spellStart"/>
+      <w:r>
+        <w:t>facilitation</w:t>
+      </w:r>
+      <w:proofErr w:type="spellEnd"/>
+      <w:r>
+        <w:t xml:space="preserve"> </w:t>
+      </w:r>
+      <w:proofErr w:type="spellStart"/>
+      <w:r>
+        <w:t>of</w:t>
+      </w:r>
+      <w:proofErr w:type="spellEnd"/>
+      <w:r>
+        <w:t xml:space="preserve"> </w:t>
+      </w:r>
+      <w:proofErr w:type="spellStart"/>
+      <w:r>
+        <w:t>the</w:t>
+      </w:r>
+      <w:proofErr w:type="spellEnd"/>
+      <w:r>
+        <w:t xml:space="preserve"> </w:t>
+      </w:r>
+      <w:proofErr w:type="spellStart"/>
+      <w:r>
+        <w:t>exchange</w:t>
+      </w:r>
+      <w:proofErr w:type="spellEnd"/>
+      <w:r>
+        <w:t xml:space="preserve"> </w:t>
+      </w:r>
+      <w:proofErr w:type="spellStart"/>
+      <w:r>
+        <w:t>of</w:t>
+      </w:r>
+      <w:proofErr w:type="spellEnd"/>
+      <w:r>
+        <w:t xml:space="preserve"> </w:t>
+      </w:r>
+      <w:proofErr w:type="spellStart"/>
+      <w:r>
+        <w:t>information</w:t>
+      </w:r>
+      <w:proofErr w:type="spellEnd"/>
+      <w:r>
+        <w:t xml:space="preserve"> </w:t>
+      </w:r>
+      <w:proofErr w:type="spellStart"/>
+      <w:r>
+        <w:t>helps</w:t>
+      </w:r>
+      <w:proofErr w:type="spellEnd"/>
+      <w:r>
+        <w:t xml:space="preserve"> to improve </w:t>
+      </w:r>
+      <w:proofErr w:type="spellStart"/>
+      <w:r>
+        <w:t>process</w:t>
+      </w:r>
+      <w:proofErr w:type="spellEnd"/>
+      <w:r>
+        <w:t xml:space="preserve"> performance </w:t>
+      </w:r>
+      <w:proofErr w:type="spellStart"/>
+      <w:r>
+        <w:t>while</w:t>
+      </w:r>
+      <w:proofErr w:type="spellEnd"/>
+      <w:r>
+        <w:t xml:space="preserve"> </w:t>
+      </w:r>
+      <w:proofErr w:type="spellStart"/>
+      <w:r>
+        <w:t>reducing</w:t>
+      </w:r>
+      <w:proofErr w:type="spellEnd"/>
+      <w:r>
+        <w:t xml:space="preserve"> </w:t>
+      </w:r>
+      <w:proofErr w:type="spellStart"/>
+      <w:r>
+        <w:t>errors</w:t>
+      </w:r>
+      <w:proofErr w:type="spellEnd"/>
+      <w:r>
+        <w:t xml:space="preserve"> </w:t>
+      </w:r>
+      <w:proofErr w:type="spellStart"/>
+      <w:r>
+        <w:t>associated</w:t>
+      </w:r>
+      <w:proofErr w:type="spellEnd"/>
+      <w:r>
+        <w:t xml:space="preserve"> </w:t>
+      </w:r>
+      <w:proofErr w:type="spellStart"/>
+      <w:r>
+        <w:t>with</w:t>
+      </w:r>
+      <w:proofErr w:type="spellEnd"/>
+      <w:r>
+        <w:t xml:space="preserve"> manual </w:t>
+      </w:r>
+      <w:proofErr w:type="spellStart"/>
+      <w:r>
+        <w:t>transcription</w:t>
+      </w:r>
+      <w:proofErr w:type="spellEnd"/>
+      <w:r>
+        <w:t xml:space="preserve"> </w:t>
+      </w:r>
+      <w:proofErr w:type="spellStart"/>
+      <w:r>
+        <w:t>of</w:t>
+      </w:r>
+      <w:proofErr w:type="spellEnd"/>
+      <w:r>
+        <w:t xml:space="preserve"> </w:t>
+      </w:r>
+      <w:proofErr w:type="spellStart"/>
+      <w:r>
+        <w:t>information</w:t>
+      </w:r>
+      <w:proofErr w:type="spellEnd"/>
+      <w:r>
+        <w:t xml:space="preserve">. </w:t>
+      </w:r>
+    </w:p>
+    <w:p>
+      <w:proofErr w:type="spellStart"/>
+      <w:r>
+        <w:t>This</w:t>
+      </w:r>
+      <w:proofErr w:type="spellEnd"/>
+      <w:r>
+        <w:t xml:space="preserve"> </w:t>
+      </w:r>
+      <w:proofErr w:type="spellStart"/>
+      <w:r>
+        <w:t>document</w:t>
+      </w:r>
+      <w:proofErr w:type="spellEnd"/>
+      <w:r>
+        <w:t xml:space="preserve"> </w:t>
+      </w:r>
+      <w:proofErr w:type="spellStart"/>
+      <w:r>
+        <w:t>is</w:t>
+      </w:r>
+      <w:proofErr w:type="spellEnd"/>
+      <w:r>
+        <w:t xml:space="preserve"> </w:t>
+      </w:r>
+      <w:proofErr w:type="spellStart"/>
+      <w:r>
+        <w:t>the</w:t>
+      </w:r>
+      <w:proofErr w:type="spellEnd"/>
+      <w:r>
+        <w:t xml:space="preserve"> </w:t>
+      </w:r>
+      <w:proofErr w:type="spellStart"/>
+      <w:r>
+        <w:t>result</w:t>
+      </w:r>
+      <w:proofErr w:type="spellEnd"/>
+      <w:r>
+        <w:t xml:space="preserve"> </w:t>
+      </w:r>
+      <w:proofErr w:type="spellStart"/>
+      <w:r>
+        <w:t>of</w:t>
+      </w:r>
+      <w:proofErr w:type="spellEnd"/>
+      <w:r>
+        <w:t xml:space="preserve"> a </w:t>
+      </w:r>
+      <w:proofErr w:type="spellStart"/>
+      <w:r>
+        <w:t>study</w:t>
+      </w:r>
+      <w:proofErr w:type="spellEnd"/>
+      <w:r>
+        <w:t xml:space="preserve"> </w:t>
+      </w:r>
+      <w:proofErr w:type="spellStart"/>
+      <w:r>
+        <w:t>that</w:t>
+      </w:r>
+      <w:proofErr w:type="spellEnd"/>
+      <w:r>
+        <w:t xml:space="preserve"> serves to </w:t>
+      </w:r>
+      <w:proofErr w:type="spellStart"/>
+      <w:r>
+        <w:t>evaluate</w:t>
+      </w:r>
+      <w:proofErr w:type="spellEnd"/>
+      <w:r>
+        <w:t xml:space="preserve"> </w:t>
+      </w:r>
+      <w:proofErr w:type="spellStart"/>
+      <w:r>
+        <w:t>the</w:t>
+      </w:r>
+      <w:proofErr w:type="spellEnd"/>
+      <w:r>
+        <w:t xml:space="preserve"> </w:t>
+      </w:r>
+      <w:proofErr w:type="spellStart"/>
+      <w:r>
+        <w:t>tools</w:t>
+      </w:r>
+      <w:proofErr w:type="spellEnd"/>
+      <w:r>
+        <w:t xml:space="preserve"> </w:t>
+      </w:r>
+      <w:proofErr w:type="spellStart"/>
+      <w:r>
+        <w:t>and</w:t>
+      </w:r>
+      <w:proofErr w:type="spellEnd"/>
+      <w:r>
+        <w:t xml:space="preserve"> </w:t>
+      </w:r>
+      <w:proofErr w:type="spellStart"/>
+      <w:r>
+        <w:t>technologies</w:t>
+      </w:r>
+      <w:proofErr w:type="spellEnd"/>
+      <w:r>
+        <w:t xml:space="preserve"> </w:t>
+      </w:r>
+      <w:proofErr w:type="spellStart"/>
+      <w:r>
+        <w:t>available</w:t>
+      </w:r>
+      <w:proofErr w:type="spellEnd"/>
+      <w:r>
+        <w:t xml:space="preserve"> to </w:t>
+      </w:r>
+      <w:proofErr w:type="spellStart"/>
+      <w:r>
+        <w:t>automate</w:t>
+      </w:r>
+      <w:proofErr w:type="spellEnd"/>
+      <w:r>
+        <w:t xml:space="preserve"> </w:t>
+      </w:r>
+      <w:proofErr w:type="spellStart"/>
+      <w:r>
+        <w:t>the</w:t>
+      </w:r>
+      <w:proofErr w:type="spellEnd"/>
+      <w:r>
+        <w:t xml:space="preserve"> </w:t>
+      </w:r>
+      <w:proofErr w:type="spellStart"/>
+      <w:r>
+        <w:t>exchange</w:t>
+      </w:r>
+      <w:proofErr w:type="spellEnd"/>
+      <w:r>
+        <w:t xml:space="preserve"> </w:t>
+      </w:r>
+      <w:proofErr w:type="spellStart"/>
+      <w:r>
+        <w:t>of</w:t>
+      </w:r>
+      <w:proofErr w:type="spellEnd"/>
+      <w:r>
+        <w:t xml:space="preserve"> </w:t>
+      </w:r>
+      <w:proofErr w:type="spellStart"/>
+      <w:r>
+        <w:t>information</w:t>
+      </w:r>
+      <w:proofErr w:type="spellEnd"/>
+      <w:r>
+        <w:t xml:space="preserve"> </w:t>
+      </w:r>
+      <w:proofErr w:type="spellStart"/>
+      <w:r>
+        <w:t>between</w:t>
+      </w:r>
+      <w:proofErr w:type="spellEnd"/>
+      <w:r>
+        <w:t xml:space="preserve"> </w:t>
+      </w:r>
+      <w:proofErr w:type="spellStart"/>
+      <w:r>
+        <w:t>entities</w:t>
+      </w:r>
+      <w:proofErr w:type="spellEnd"/>
+      <w:r>
+        <w:t xml:space="preserve"> </w:t>
+      </w:r>
+      <w:proofErr w:type="spellStart"/>
+      <w:r>
+        <w:t>using</w:t>
+      </w:r>
+      <w:proofErr w:type="spellEnd"/>
+      <w:r>
+        <w:t xml:space="preserve"> </w:t>
+      </w:r>
+      <w:proofErr w:type="spellStart"/>
+      <w:r>
+        <w:t>better</w:t>
+      </w:r>
+      <w:proofErr w:type="spellEnd"/>
+      <w:r>
+        <w:t xml:space="preserve"> </w:t>
+      </w:r>
+      <w:proofErr w:type="spellStart"/>
+      <w:proofErr w:type="gramStart"/>
+      <w:r>
+        <w:t>protocols</w:t>
+      </w:r>
+      <w:proofErr w:type="spellEnd"/>
+      <w:proofErr w:type="gramEnd"/>
+      <w:r>
+        <w:t xml:space="preserve"> </w:t>
+      </w:r>
+      <w:proofErr w:type="spellStart"/>
+      <w:r>
+        <w:t>and</w:t>
+      </w:r>
+      <w:proofErr w:type="spellEnd"/>
+      <w:r>
+        <w:t xml:space="preserve"> </w:t>
+      </w:r>
+      <w:proofErr w:type="spellStart"/>
+      <w:r>
+        <w:t>standardized</w:t>
+      </w:r>
+      <w:proofErr w:type="spellEnd"/>
+      <w:r>
+        <w:t xml:space="preserve"> </w:t>
+      </w:r>
+      <w:proofErr w:type="spellStart"/>
+      <w:r>
+        <w:t>reporting</w:t>
+      </w:r>
+      <w:proofErr w:type="spellEnd"/>
+      <w:r>
+        <w:t xml:space="preserve"> </w:t>
+      </w:r>
+      <w:proofErr w:type="spellStart"/>
+      <w:r>
+        <w:t>formats</w:t>
+      </w:r>
+      <w:proofErr w:type="spellEnd"/>
+      <w:r>
+        <w:t xml:space="preserve">, </w:t>
+      </w:r>
+      <w:proofErr w:type="spellStart"/>
+      <w:r>
+        <w:t>establishing</w:t>
+      </w:r>
+      <w:proofErr w:type="spellEnd"/>
+      <w:r>
+        <w:t xml:space="preserve"> </w:t>
+      </w:r>
+      <w:proofErr w:type="spellStart"/>
+      <w:r>
+        <w:t>simple</w:t>
+      </w:r>
+      <w:proofErr w:type="spellEnd"/>
+      <w:r>
+        <w:t xml:space="preserve"> </w:t>
+      </w:r>
+      <w:proofErr w:type="spellStart"/>
+      <w:r>
+        <w:t>and</w:t>
+      </w:r>
+      <w:proofErr w:type="spellEnd"/>
+      <w:r>
+        <w:t xml:space="preserve"> </w:t>
+      </w:r>
+      <w:proofErr w:type="spellStart"/>
+      <w:r>
+        <w:t>effective</w:t>
+      </w:r>
+      <w:proofErr w:type="spellEnd"/>
+      <w:r>
+        <w:t xml:space="preserve"> </w:t>
+      </w:r>
+      <w:proofErr w:type="spellStart"/>
+      <w:r>
+        <w:t>methodologies</w:t>
+      </w:r>
+      <w:proofErr w:type="spellEnd"/>
+      <w:r>
+        <w:t xml:space="preserve"> for </w:t>
+      </w:r>
+      <w:proofErr w:type="spellStart"/>
+      <w:r>
+        <w:t>its</w:t>
+      </w:r>
+      <w:proofErr w:type="spellEnd"/>
+      <w:r>
+        <w:t xml:space="preserve"> </w:t>
+      </w:r>
+      <w:proofErr w:type="spellStart"/>
+      <w:r>
+        <w:t>application</w:t>
+      </w:r>
+      <w:proofErr w:type="spellEnd"/>
+      <w:r>
+        <w:t xml:space="preserve"> to real </w:t>
+      </w:r>
+      <w:proofErr w:type="spellStart"/>
+      <w:r>
+        <w:t>situations</w:t>
+      </w:r>
+      <w:proofErr w:type="spellEnd"/>
+      <w:r>
+        <w:t xml:space="preserve"> </w:t>
+      </w:r>
+      <w:proofErr w:type="spellStart"/>
+      <w:r>
+        <w:t>and</w:t>
+      </w:r>
+      <w:proofErr w:type="spellEnd"/>
+      <w:r>
+        <w:t xml:space="preserve"> </w:t>
+      </w:r>
+      <w:proofErr w:type="spellStart"/>
+      <w:r>
+        <w:t>concrete</w:t>
+      </w:r>
+      <w:proofErr w:type="spellEnd"/>
+      <w:r>
+        <w:t>.</w:t>
       </w:r>
     </w:p>
     <w:p/>
@@ -934,7 +1681,7 @@
                 <w:noProof/>
                 <w:webHidden/>
               </w:rPr>
-              <w:t>10</w:t>
+              <w:t>9</w:t>
             </w:r>
             <w:r>
               <w:rPr>
@@ -1026,7 +1773,7 @@
                 <w:noProof/>
                 <w:webHidden/>
               </w:rPr>
-              <w:t>10</w:t>
+              <w:t>9</w:t>
             </w:r>
             <w:r>
               <w:rPr>
@@ -1118,7 +1865,7 @@
                 <w:noProof/>
                 <w:webHidden/>
               </w:rPr>
-              <w:t>10</w:t>
+              <w:t>9</w:t>
             </w:r>
             <w:r>
               <w:rPr>
@@ -1210,7 +1957,7 @@
                 <w:noProof/>
                 <w:webHidden/>
               </w:rPr>
-              <w:t>11</w:t>
+              <w:t>10</w:t>
             </w:r>
             <w:r>
               <w:rPr>
@@ -1302,7 +2049,7 @@
                 <w:noProof/>
                 <w:webHidden/>
               </w:rPr>
-              <w:t>12</w:t>
+              <w:t>11</w:t>
             </w:r>
             <w:r>
               <w:rPr>
@@ -1394,7 +2141,7 @@
                 <w:noProof/>
                 <w:webHidden/>
               </w:rPr>
-              <w:t>13</w:t>
+              <w:t>12</w:t>
             </w:r>
             <w:r>
               <w:rPr>
@@ -1490,7 +2237,7 @@
                 <w:noProof/>
                 <w:webHidden/>
               </w:rPr>
-              <w:t>16</w:t>
+              <w:t>15</w:t>
             </w:r>
             <w:r>
               <w:rPr>
@@ -1586,7 +2333,7 @@
                 <w:noProof/>
                 <w:webHidden/>
               </w:rPr>
-              <w:t>17</w:t>
+              <w:t>16</w:t>
             </w:r>
             <w:r>
               <w:rPr>
@@ -1661,7 +2408,7 @@
                 <w:noProof/>
                 <w:webHidden/>
               </w:rPr>
-              <w:t>19</w:t>
+              <w:t>18</w:t>
             </w:r>
             <w:r>
               <w:rPr>
@@ -1734,7 +2481,7 @@
                 <w:noProof/>
                 <w:webHidden/>
               </w:rPr>
-              <w:t>19</w:t>
+              <w:t>18</w:t>
             </w:r>
             <w:r>
               <w:rPr>
@@ -1847,7 +2594,7 @@
             <w:noProof/>
             <w:webHidden/>
           </w:rPr>
-          <w:t>14</w:t>
+          <w:t>13</w:t>
         </w:r>
         <w:r>
           <w:rPr>
@@ -1917,7 +2664,7 @@
             <w:noProof/>
             <w:webHidden/>
           </w:rPr>
-          <w:t>15</w:t>
+          <w:t>14</w:t>
         </w:r>
         <w:r>
           <w:rPr>
@@ -1955,22 +2702,22 @@
       <w:pPr>
         <w:pStyle w:val="Cabealho1"/>
       </w:pPr>
-      <w:bookmarkStart w:id="3" w:name="_Toc379732741"/>
+      <w:bookmarkStart w:id="2" w:name="_Toc379732741"/>
       <w:r>
         <w:lastRenderedPageBreak/>
         <w:t>Introdução</w:t>
       </w:r>
+      <w:bookmarkEnd w:id="2"/>
+    </w:p>
+    <w:p>
+      <w:pPr>
+        <w:pStyle w:val="Cabealho2"/>
+      </w:pPr>
+      <w:bookmarkStart w:id="3" w:name="_Toc379732742"/>
+      <w:r>
+        <w:t>Contextualização</w:t>
+      </w:r>
       <w:bookmarkEnd w:id="3"/>
-    </w:p>
-    <w:p>
-      <w:pPr>
-        <w:pStyle w:val="Cabealho2"/>
-      </w:pPr>
-      <w:bookmarkStart w:id="4" w:name="_Toc379732742"/>
-      <w:r>
-        <w:t>Contextualização</w:t>
-      </w:r>
-      <w:bookmarkEnd w:id="4"/>
     </w:p>
     <w:p>
       <w:r>
@@ -2073,16 +2820,16 @@
       <w:r>
         <w:t xml:space="preserve">, a necessidade de transferir e publicar informação para além do seu espaço físico é uma realidade cada vez mais </w:t>
       </w:r>
-      <w:commentRangeStart w:id="5"/>
+      <w:commentRangeStart w:id="4"/>
       <w:r>
         <w:t>presente na atualidade</w:t>
       </w:r>
-      <w:commentRangeEnd w:id="5"/>
+      <w:commentRangeEnd w:id="4"/>
       <w:r>
         <w:rPr>
           <w:rStyle w:val="Refdecomentrio"/>
         </w:rPr>
-        <w:commentReference w:id="5"/>
+        <w:commentReference w:id="4"/>
       </w:r>
       <w:r>
         <w:t>.</w:t>
@@ -2205,11 +2952,11 @@
       <w:pPr>
         <w:pStyle w:val="Cabealho2"/>
       </w:pPr>
-      <w:bookmarkStart w:id="6" w:name="_Toc379732743"/>
+      <w:bookmarkStart w:id="5" w:name="_Toc379732743"/>
       <w:r>
         <w:t>Objetivos</w:t>
       </w:r>
-      <w:bookmarkEnd w:id="6"/>
+      <w:bookmarkEnd w:id="5"/>
     </w:p>
     <w:p>
       <w:pPr>
@@ -2297,7 +3044,15 @@
         <w:t>tecnologia</w:t>
       </w:r>
       <w:r>
-        <w:t xml:space="preserve"> está a tornar tarefas diárias complexas, chatas ou com muitas burocracias, em simples cliques do rato. Otimizar processos, reduzir tempo de execução de procedimentos e evitar tarefas repetitivas, é algo que qualquer </w:t>
+        <w:t xml:space="preserve"> está a tornar tarefas diárias complexas, chatas ou com muitas burocracias, em simples cliques do rato. Otimizar processos</w:t>
+      </w:r>
+      <w:proofErr w:type="gramStart"/>
+      <w:r>
+        <w:t>,</w:t>
+      </w:r>
+      <w:proofErr w:type="gramEnd"/>
+      <w:r>
+        <w:t xml:space="preserve"> reduzir tempo de execução de procedimentos e evitar tarefas repetitivas, é algo que qualquer </w:t>
       </w:r>
       <w:r>
         <w:t>entidade</w:t>
@@ -2337,12 +3092,14 @@
         <w:tab/>
         <w:t xml:space="preserve">A abordagem </w:t>
       </w:r>
+      <w:proofErr w:type="spellStart"/>
       <w:r>
         <w:rPr>
           <w:i/>
         </w:rPr>
         <w:t>paperless</w:t>
       </w:r>
+      <w:proofErr w:type="spellEnd"/>
       <w:r>
         <w:t xml:space="preserve"> tem vindo a ser </w:t>
       </w:r>
@@ -2472,7 +3229,7 @@
       <w:pPr>
         <w:pStyle w:val="Cabealho1"/>
       </w:pPr>
-      <w:bookmarkStart w:id="7" w:name="_Toc379732744"/>
+      <w:bookmarkStart w:id="6" w:name="_Toc379732744"/>
       <w:r>
         <w:lastRenderedPageBreak/>
         <w:t>Enquadramento</w:t>
@@ -2480,12 +3237,7 @@
       <w:r>
         <w:t xml:space="preserve"> e desafios</w:t>
       </w:r>
-      <w:bookmarkEnd w:id="7"/>
-    </w:p>
-    <w:p>
-      <w:pPr>
-        <w:ind w:firstLine="567"/>
-      </w:pPr>
+      <w:bookmarkEnd w:id="6"/>
     </w:p>
     <w:p>
       <w:pPr>
@@ -2852,15 +3604,6 @@
           <w:ilvl w:val="0"/>
           <w:numId w:val="9"/>
         </w:numPr>
-      </w:pPr>
-      <w:r>
-        <w:lastRenderedPageBreak/>
-        <w:t>Aplicabilidade pelas entidades destinatárias.</w:t>
-      </w:r>
-    </w:p>
-    <w:p/>
-    <w:p>
-      <w:pPr>
         <w:sectPr>
           <w:headerReference w:type="default" r:id="rId12"/>
           <w:pgSz w:w="11906" w:h="16838"/>
@@ -2869,33 +3612,41 @@
           <w:docGrid w:linePitch="360"/>
         </w:sectPr>
       </w:pPr>
+      <w:r>
+        <w:t>Aplicabilidade pelas entidades destinatárias.</w:t>
+      </w:r>
     </w:p>
     <w:p>
       <w:pPr>
         <w:pStyle w:val="Cabealho1"/>
       </w:pPr>
-      <w:bookmarkStart w:id="8" w:name="_Toc379732745"/>
+      <w:bookmarkStart w:id="7" w:name="_Toc379732745"/>
       <w:r>
         <w:lastRenderedPageBreak/>
         <w:t>Área de atividade para validação prática</w:t>
       </w:r>
+      <w:bookmarkEnd w:id="7"/>
+    </w:p>
+    <w:p>
+      <w:pPr>
+        <w:pStyle w:val="Cabealho2"/>
+      </w:pPr>
+      <w:bookmarkStart w:id="8" w:name="_Toc379732746"/>
+      <w:r>
+        <w:t>Motivação</w:t>
+      </w:r>
       <w:bookmarkEnd w:id="8"/>
     </w:p>
     <w:p>
-      <w:pPr>
-        <w:pStyle w:val="Cabealho2"/>
-      </w:pPr>
-      <w:bookmarkStart w:id="9" w:name="_Toc379732746"/>
-      <w:r>
-        <w:t>Motivação</w:t>
-      </w:r>
-      <w:bookmarkEnd w:id="9"/>
-    </w:p>
-    <w:p>
       <w:r>
         <w:tab/>
-        <w:t>Na Inelcis</w:t>
-      </w:r>
+        <w:t xml:space="preserve">Na </w:t>
+      </w:r>
+      <w:proofErr w:type="spellStart"/>
+      <w:r>
+        <w:t>Inelcis</w:t>
+      </w:r>
+      <w:proofErr w:type="spellEnd"/>
       <w:r>
         <w:rPr>
           <w:rStyle w:val="Refdenotaderodap"/>
@@ -2918,7 +3669,15 @@
     <w:p>
       <w:r>
         <w:tab/>
-        <w:t>De todo o contacto que tem havido entre a Inelcis e os laboratórios com os quais trabalha, tem-se revelado importante encontrar soluções para facilitar a comunicação entre os vários laboratórios.</w:t>
+        <w:t xml:space="preserve">De todo o contacto que tem havido entre a </w:t>
+      </w:r>
+      <w:proofErr w:type="spellStart"/>
+      <w:r>
+        <w:t>Inelcis</w:t>
+      </w:r>
+      <w:proofErr w:type="spellEnd"/>
+      <w:r>
+        <w:t xml:space="preserve"> e os laboratórios com os quais trabalha, tem-se revelado importante encontrar soluções para facilitar a comunicação entre os vários laboratórios.</w:t>
       </w:r>
     </w:p>
     <w:p>
@@ -2930,7 +3689,15 @@
     <w:p>
       <w:r>
         <w:tab/>
-        <w:t>Esta requisição pode ser enviada quer por correio eletrónico quer por correio normal. No entanto, na maioria das vezes é impressa e entregue ao laboratório subcontratado no momento de entrega do(s)</w:t>
+        <w:t xml:space="preserve">Esta requisição pode ser enviada quer por correio eletrónico quer por correio normal. No entanto, na maioria das vezes é impressa e entregue ao laboratório subcontratado no momento de entrega </w:t>
+      </w:r>
+      <w:proofErr w:type="gramStart"/>
+      <w:r>
+        <w:t>do(s</w:t>
+      </w:r>
+      <w:proofErr w:type="gramEnd"/>
+      <w:r>
+        <w:t>)</w:t>
       </w:r>
       <w:r>
         <w:t xml:space="preserve"> frasco(s) contento a respetiva amostra para análise. Este tipo de troca de informação pode, por exemplo, facilmente originar esquecimento na realização de alguns parâmetros.</w:t>
@@ -3049,15 +3816,15 @@
       <w:pPr>
         <w:pStyle w:val="Cabealho2"/>
       </w:pPr>
-      <w:bookmarkStart w:id="10" w:name="_Ref379650231"/>
-      <w:bookmarkStart w:id="11" w:name="_Ref379720943"/>
-      <w:bookmarkStart w:id="12" w:name="_Toc379732747"/>
+      <w:bookmarkStart w:id="9" w:name="_Ref379650231"/>
+      <w:bookmarkStart w:id="10" w:name="_Ref379720943"/>
+      <w:bookmarkStart w:id="11" w:name="_Toc379732747"/>
       <w:r>
         <w:t>Identificação da informação a transferir</w:t>
       </w:r>
+      <w:bookmarkEnd w:id="9"/>
       <w:bookmarkEnd w:id="10"/>
       <w:bookmarkEnd w:id="11"/>
-      <w:bookmarkEnd w:id="12"/>
     </w:p>
     <w:p>
       <w:r>
@@ -3102,12 +3869,12 @@
       <w:pPr>
         <w:pStyle w:val="Cabealho3"/>
       </w:pPr>
-      <w:bookmarkStart w:id="13" w:name="_Toc379732748"/>
+      <w:bookmarkStart w:id="12" w:name="_Toc379732748"/>
       <w:r>
         <w:lastRenderedPageBreak/>
         <w:t>Estrutura de uma requisição</w:t>
       </w:r>
-      <w:bookmarkEnd w:id="13"/>
+      <w:bookmarkEnd w:id="12"/>
     </w:p>
     <w:p>
       <w:r>
@@ -3124,7 +3891,15 @@
     <w:p>
       <w:r>
         <w:tab/>
-        <w:t>Abordando a estrutura de uma requisição, ela pode ser constituída por:</w:t>
+        <w:t xml:space="preserve">Abordando a estrutura de uma requisição, ela pode ser constituída </w:t>
+      </w:r>
+      <w:proofErr w:type="gramStart"/>
+      <w:r>
+        <w:t>por</w:t>
+      </w:r>
+      <w:proofErr w:type="gramEnd"/>
+      <w:r>
+        <w:t>:</w:t>
       </w:r>
     </w:p>
     <w:p>
@@ -3290,7 +4065,15 @@
     <w:p>
       <w:r>
         <w:tab/>
-        <w:t>A informação auxiliar existe para, como o nome indica, se colocarem informações auxiliares que se considerem imporantes.</w:t>
+        <w:t xml:space="preserve">A informação auxiliar existe para, como o nome indica, se colocarem informações auxiliares que se considerem </w:t>
+      </w:r>
+      <w:proofErr w:type="spellStart"/>
+      <w:r>
+        <w:t>imporantes</w:t>
+      </w:r>
+      <w:proofErr w:type="spellEnd"/>
+      <w:r>
+        <w:t>.</w:t>
       </w:r>
     </w:p>
     <w:p>
@@ -3365,11 +4148,11 @@
       <w:pPr>
         <w:pStyle w:val="Cabealho3"/>
       </w:pPr>
-      <w:bookmarkStart w:id="14" w:name="_Toc379732749"/>
+      <w:bookmarkStart w:id="13" w:name="_Toc379732749"/>
       <w:r>
         <w:t>Informação necessária a constar no corpo das requisições</w:t>
       </w:r>
-      <w:bookmarkEnd w:id="14"/>
+      <w:bookmarkEnd w:id="13"/>
     </w:p>
     <w:p>
       <w:r>
@@ -3437,7 +4220,15 @@
         <w:t>Tipo de amostra – Caracteriza a natureza da amostra, por exemplo se é uma amostra do controlo de qualidade de amostragem,</w:t>
       </w:r>
       <w:r>
-        <w:t xml:space="preserve"> se é um padrão, um branco, etc;</w:t>
+        <w:t xml:space="preserve"> se é um padrão, um branco, </w:t>
+      </w:r>
+      <w:proofErr w:type="spellStart"/>
+      <w:r>
+        <w:t>etc</w:t>
+      </w:r>
+      <w:proofErr w:type="spellEnd"/>
+      <w:r>
+        <w:t>;</w:t>
       </w:r>
     </w:p>
     <w:p>
@@ -3462,7 +4253,7 @@
           <w:tab w:val="left" w:pos="7588"/>
         </w:tabs>
       </w:pPr>
-      <w:commentRangeStart w:id="15"/>
+      <w:commentRangeStart w:id="14"/>
       <w:r>
         <w:lastRenderedPageBreak/>
         <w:t>Por exemplo, o Cádmio é realizado pelo método SMEWW</w:t>
@@ -3482,7 +4273,7 @@
         </w:rPr>
         <w:footnoteReference w:id="4"/>
       </w:r>
-      <w:commentRangeEnd w:id="15"/>
+      <w:commentRangeEnd w:id="14"/>
       <w:r>
         <w:t>, já as Bactérias Coliformes pelo método ISO9308</w:t>
       </w:r>
@@ -3496,7 +4287,7 @@
         <w:rPr>
           <w:rStyle w:val="Refdecomentrio"/>
         </w:rPr>
-        <w:commentReference w:id="15"/>
+        <w:commentReference w:id="14"/>
       </w:r>
       <w:r>
         <w:t xml:space="preserve"> e pela técnica de Membrana Filtrante;</w:t>
@@ -3573,11 +4364,11 @@
       <w:pPr>
         <w:pStyle w:val="Cabealho2"/>
       </w:pPr>
-      <w:bookmarkStart w:id="16" w:name="_Toc379732750"/>
+      <w:bookmarkStart w:id="15" w:name="_Toc379732750"/>
       <w:r>
         <w:t>Fluxo da informação</w:t>
       </w:r>
-      <w:bookmarkEnd w:id="16"/>
+      <w:bookmarkEnd w:id="15"/>
     </w:p>
     <w:p>
       <w:r>
@@ -4931,24 +5722,37 @@
         <w:pStyle w:val="Legenda"/>
         <w:jc w:val="center"/>
       </w:pPr>
-      <w:bookmarkStart w:id="17" w:name="_Ref379650059"/>
-      <w:bookmarkStart w:id="18" w:name="_Toc379732755"/>
+      <w:bookmarkStart w:id="16" w:name="_Ref379650059"/>
+      <w:bookmarkStart w:id="17" w:name="_Toc379732755"/>
       <w:r>
         <w:t xml:space="preserve">Figura </w:t>
       </w:r>
-      <w:fldSimple w:instr=" SEQ Figura \* ARABIC ">
-        <w:r>
-          <w:rPr>
-            <w:noProof/>
-          </w:rPr>
-          <w:t>1</w:t>
-        </w:r>
-      </w:fldSimple>
+      <w:r>
+        <w:fldChar w:fldCharType="begin"/>
+      </w:r>
+      <w:r>
+        <w:instrText xml:space="preserve"> SEQ Figura \* ARABIC </w:instrText>
+      </w:r>
+      <w:r>
+        <w:fldChar w:fldCharType="separate"/>
+      </w:r>
+      <w:r>
+        <w:rPr>
+          <w:noProof/>
+        </w:rPr>
+        <w:t>1</w:t>
+      </w:r>
+      <w:r>
+        <w:rPr>
+          <w:noProof/>
+        </w:rPr>
+        <w:fldChar w:fldCharType="end"/>
+      </w:r>
+      <w:bookmarkEnd w:id="16"/>
+      <w:r>
+        <w:t xml:space="preserve"> Fluxo da informação das requisições</w:t>
+      </w:r>
       <w:bookmarkEnd w:id="17"/>
-      <w:r>
-        <w:t xml:space="preserve"> Fluxo da informação das requisições</w:t>
-      </w:r>
-      <w:bookmarkEnd w:id="18"/>
     </w:p>
     <w:p/>
     <w:p>
@@ -4984,7 +5788,15 @@
     <w:p>
       <w:r>
         <w:tab/>
-        <w:t>Terminada a realização de todos os parâmetros, e após obtenção e aprovação de todos os resultados, é enviado para o Laboratório A o respetivo Boletim de Ensaio de cada amostra, o qual é assumido como comprovativo de que tudo aquilo que foi requisitado, foi efetivamente executado no Laboratório B.</w:t>
+        <w:t>Terminada a realização de todos os parâmetros, e após obtenção e aprovação de todos os resultados, é enviado para o Laboratório A o respetivo Boletim de Ensaio de cada amostra, o qual é assumido como comprovativo de que tudo aquilo que foi requisitado</w:t>
+      </w:r>
+      <w:proofErr w:type="gramStart"/>
+      <w:r>
+        <w:t>,</w:t>
+      </w:r>
+      <w:proofErr w:type="gramEnd"/>
+      <w:r>
+        <w:t xml:space="preserve"> foi efetivamente executado no Laboratório B.</w:t>
       </w:r>
     </w:p>
     <w:p>
@@ -4992,12 +5804,14 @@
         <w:tab/>
         <w:t xml:space="preserve">Sempre que uns dos sistemas receber qualquer tipo de informação, deverá devolver o respetivo </w:t>
       </w:r>
+      <w:proofErr w:type="spellStart"/>
       <w:r>
         <w:rPr>
           <w:i/>
         </w:rPr>
         <w:t>acknowledgment</w:t>
       </w:r>
+      <w:proofErr w:type="spellEnd"/>
       <w:r>
         <w:t xml:space="preserve"> para indicar que o processo decorre de forma perfeitamente normal.</w:t>
       </w:r>
@@ -6721,30 +7535,46 @@
         <w:pStyle w:val="Legenda"/>
         <w:jc w:val="center"/>
       </w:pPr>
-      <w:bookmarkStart w:id="19" w:name="_Ref379725910"/>
-      <w:bookmarkStart w:id="20" w:name="_Toc379732756"/>
+      <w:bookmarkStart w:id="18" w:name="_Ref379725910"/>
+      <w:bookmarkStart w:id="19" w:name="_Toc379732756"/>
       <w:r>
         <w:t xml:space="preserve">Figura </w:t>
       </w:r>
-      <w:fldSimple w:instr=" SEQ Figura \* ARABIC ">
-        <w:r>
-          <w:rPr>
-            <w:noProof/>
-          </w:rPr>
-          <w:t>2</w:t>
-        </w:r>
-      </w:fldSimple>
+      <w:r>
+        <w:fldChar w:fldCharType="begin"/>
+      </w:r>
+      <w:r>
+        <w:instrText xml:space="preserve"> SEQ Figura \* A</w:instrText>
+      </w:r>
+      <w:r>
+        <w:instrText xml:space="preserve">RABIC </w:instrText>
+      </w:r>
+      <w:r>
+        <w:fldChar w:fldCharType="separate"/>
+      </w:r>
+      <w:r>
+        <w:rPr>
+          <w:noProof/>
+        </w:rPr>
+        <w:t>2</w:t>
+      </w:r>
+      <w:r>
+        <w:rPr>
+          <w:noProof/>
+        </w:rPr>
+        <w:fldChar w:fldCharType="end"/>
+      </w:r>
+      <w:bookmarkEnd w:id="18"/>
+      <w:r>
+        <w:t xml:space="preserve"> Fluxo da informação das requisições com Boletins </w:t>
+      </w:r>
+      <w:r>
+        <w:t>de Ensaio de c</w:t>
+      </w:r>
+      <w:r>
+        <w:t>orreção</w:t>
+      </w:r>
       <w:bookmarkEnd w:id="19"/>
-      <w:r>
-        <w:t xml:space="preserve"> Fluxo da informação das requisições com Boletins </w:t>
-      </w:r>
-      <w:r>
-        <w:t>de Ensaio de c</w:t>
-      </w:r>
-      <w:r>
-        <w:t>orreção</w:t>
-      </w:r>
-      <w:bookmarkEnd w:id="20"/>
     </w:p>
     <w:p/>
     <w:p/>
@@ -6765,12 +7595,12 @@
       <w:pPr>
         <w:pStyle w:val="Cabealho1"/>
       </w:pPr>
-      <w:bookmarkStart w:id="21" w:name="_Toc379732751"/>
+      <w:bookmarkStart w:id="20" w:name="_Toc379732751"/>
       <w:r>
         <w:lastRenderedPageBreak/>
         <w:t>Plano de Trabalhos</w:t>
       </w:r>
-      <w:bookmarkEnd w:id="21"/>
+      <w:bookmarkEnd w:id="20"/>
     </w:p>
     <w:p>
       <w:r>
@@ -6811,7 +7641,15 @@
         </w:numPr>
       </w:pPr>
       <w:r>
-        <w:t>Normalização e definição de Schemas necessários para a troca de informação enquadrado com a área de atividade identificada.</w:t>
+        <w:t xml:space="preserve">Normalização e definição de </w:t>
+      </w:r>
+      <w:proofErr w:type="spellStart"/>
+      <w:r>
+        <w:t>Schemas</w:t>
+      </w:r>
+      <w:proofErr w:type="spellEnd"/>
+      <w:r>
+        <w:t xml:space="preserve"> necessários para a troca de informação enquadrado com a área de atividade identificada.</w:t>
       </w:r>
     </w:p>
     <w:p>
@@ -6979,7 +7817,7 @@
     <w:p/>
     <w:p/>
     <w:p/>
-    <w:bookmarkStart w:id="22" w:name="_Toc379732752" w:displacedByCustomXml="next"/>
+    <w:bookmarkStart w:id="21" w:name="_Toc379732752" w:displacedByCustomXml="next"/>
     <w:sdt>
       <w:sdtPr>
         <w:rPr>
@@ -7002,7 +7840,7 @@
           <w:r>
             <w:t>Referências</w:t>
           </w:r>
-          <w:bookmarkEnd w:id="22"/>
+          <w:bookmarkEnd w:id="21"/>
         </w:p>
         <w:sdt>
           <w:sdtPr>
@@ -7799,12 +8637,12 @@
         </w:numPr>
         <w:ind w:left="357" w:hanging="357"/>
       </w:pPr>
-      <w:bookmarkStart w:id="23" w:name="_Toc379732753"/>
+      <w:bookmarkStart w:id="22" w:name="_Toc379732753"/>
       <w:r>
         <w:lastRenderedPageBreak/>
         <w:t>Anexos</w:t>
       </w:r>
-      <w:bookmarkEnd w:id="23"/>
+      <w:bookmarkEnd w:id="22"/>
     </w:p>
     <w:p>
       <w:pPr>
@@ -7815,11 +8653,11 @@
         </w:numPr>
         <w:ind w:left="750"/>
       </w:pPr>
-      <w:bookmarkStart w:id="24" w:name="_Toc379732754"/>
+      <w:bookmarkStart w:id="23" w:name="_Toc379732754"/>
       <w:r>
         <w:t>Exemplo de uma requisição</w:t>
       </w:r>
-      <w:bookmarkEnd w:id="24"/>
+      <w:bookmarkEnd w:id="23"/>
     </w:p>
     <w:p>
       <w:r>
@@ -7889,6 +8727,8 @@
           <w:docGrid w:linePitch="360"/>
         </w:sectPr>
       </w:pPr>
+      <w:bookmarkStart w:id="24" w:name="_GoBack"/>
+      <w:bookmarkEnd w:id="24"/>
     </w:p>
     <w:p/>
     <w:sectPr>
@@ -7903,7 +8743,7 @@
 
 <file path=word/comments.xml><?xml version="1.0" encoding="utf-8"?>
 <w:comments xmlns:wpc="http://schemas.microsoft.com/office/word/2010/wordprocessingCanvas" xmlns:mc="http://schemas.openxmlformats.org/markup-compatibility/2006" xmlns:o="urn:schemas-microsoft-com:office:office" xmlns:r="http://schemas.openxmlformats.org/officeDocument/2006/relationships" xmlns:m="http://schemas.openxmlformats.org/officeDocument/2006/math" xmlns:v="urn:schemas-microsoft-com:vml" xmlns:wp14="http://schemas.microsoft.com/office/word/2010/wordprocessingDrawing" xmlns:wp="http://schemas.openxmlformats.org/drawingml/2006/wordprocessingDrawing" xmlns:w10="urn:schemas-microsoft-com:office:word" xmlns:w="http://schemas.openxmlformats.org/wordprocessingml/2006/main" xmlns:w14="http://schemas.microsoft.com/office/word/2010/wordml" xmlns:w15="http://schemas.microsoft.com/office/word/2012/wordml" xmlns:wpg="http://schemas.microsoft.com/office/word/2010/wordprocessingGroup" xmlns:wpi="http://schemas.microsoft.com/office/word/2010/wordprocessingInk" xmlns:wne="http://schemas.microsoft.com/office/word/2006/wordml" xmlns:wps="http://schemas.microsoft.com/office/word/2010/wordprocessingShape" mc:Ignorable="w14 w15 wp14">
-  <w:comment w:id="5" w:author="Miguel Costa" w:date="2014-02-02T18:30:00Z" w:initials="MC">
+  <w:comment w:id="4" w:author="Miguel Costa" w:date="2014-02-02T18:30:00Z" w:initials="MC">
     <w:p>
       <w:pPr>
         <w:pStyle w:val="Textodecomentrio"/>
@@ -7919,7 +8759,7 @@
       </w:r>
     </w:p>
   </w:comment>
-  <w:comment w:id="15" w:author="Miguel Costa" w:date="2014-02-09T14:45:00Z" w:initials="MC">
+  <w:comment w:id="14" w:author="Miguel Costa" w:date="2014-02-09T14:45:00Z" w:initials="MC">
     <w:p>
       <w:pPr>
         <w:pStyle w:val="Textodecomentrio"/>
@@ -7931,8 +8771,13 @@
         <w:annotationRef/>
       </w:r>
       <w:r>
-        <w:t>Referência bicliográfica</w:t>
-      </w:r>
+        <w:t xml:space="preserve">Referência </w:t>
+      </w:r>
+      <w:proofErr w:type="spellStart"/>
+      <w:r>
+        <w:t>bicliográfica</w:t>
+      </w:r>
+      <w:proofErr w:type="spellEnd"/>
     </w:p>
   </w:comment>
 </w:comments>
@@ -8011,7 +8856,7 @@
       <w:rPr>
         <w:noProof/>
       </w:rPr>
-      <w:t>9</w:t>
+      <w:t>8</w:t>
     </w:r>
     <w:r>
       <w:fldChar w:fldCharType="end"/>
@@ -8045,7 +8890,7 @@
       <w:rPr>
         <w:noProof/>
       </w:rPr>
-      <w:t>21</w:t>
+      <w:t>20</w:t>
     </w:r>
     <w:r>
       <w:fldChar w:fldCharType="end"/>
@@ -8088,7 +8933,15 @@
         <w:footnoteRef/>
       </w:r>
       <w:r>
-        <w:t xml:space="preserve"> http://www.inelcis.pt</w:t>
+        <w:t xml:space="preserve"> </w:t>
+      </w:r>
+      <w:proofErr w:type="gramStart"/>
+      <w:r>
+        <w:t>http:</w:t>
+      </w:r>
+      <w:proofErr w:type="gramEnd"/>
+      <w:r>
+        <w:t>//www.inelcis.pt</w:t>
       </w:r>
     </w:p>
   </w:footnote>
@@ -8106,12 +8959,42 @@
       <w:r>
         <w:t xml:space="preserve"> </w:t>
       </w:r>
+      <w:proofErr w:type="spellStart"/>
       <w:r>
         <w:rPr>
           <w:i/>
         </w:rPr>
-        <w:t>Laboratory Information Management System</w:t>
-      </w:r>
+        <w:t>Laboratory</w:t>
+      </w:r>
+      <w:proofErr w:type="spellEnd"/>
+      <w:r>
+        <w:rPr>
+          <w:i/>
+        </w:rPr>
+        <w:t xml:space="preserve"> </w:t>
+      </w:r>
+      <w:proofErr w:type="spellStart"/>
+      <w:r>
+        <w:rPr>
+          <w:i/>
+        </w:rPr>
+        <w:t>Information</w:t>
+      </w:r>
+      <w:proofErr w:type="spellEnd"/>
+      <w:r>
+        <w:rPr>
+          <w:i/>
+        </w:rPr>
+        <w:t xml:space="preserve"> Management </w:t>
+      </w:r>
+      <w:proofErr w:type="spellStart"/>
+      <w:r>
+        <w:rPr>
+          <w:i/>
+        </w:rPr>
+        <w:t>System</w:t>
+      </w:r>
+      <w:proofErr w:type="spellEnd"/>
     </w:p>
   </w:footnote>
   <w:footnote w:id="3">
@@ -8126,8 +9009,69 @@
         <w:footnoteRef/>
       </w:r>
       <w:r>
-        <w:t xml:space="preserve"> Satnadard Methods for the Examination of Water and Wastewater</w:t>
-      </w:r>
+        <w:t xml:space="preserve"> </w:t>
+      </w:r>
+      <w:proofErr w:type="spellStart"/>
+      <w:r>
+        <w:t>Satnadard</w:t>
+      </w:r>
+      <w:proofErr w:type="spellEnd"/>
+      <w:r>
+        <w:t xml:space="preserve"> </w:t>
+      </w:r>
+      <w:proofErr w:type="spellStart"/>
+      <w:r>
+        <w:t>Methods</w:t>
+      </w:r>
+      <w:proofErr w:type="spellEnd"/>
+      <w:r>
+        <w:t xml:space="preserve"> for </w:t>
+      </w:r>
+      <w:proofErr w:type="spellStart"/>
+      <w:r>
+        <w:t>the</w:t>
+      </w:r>
+      <w:proofErr w:type="spellEnd"/>
+      <w:r>
+        <w:t xml:space="preserve"> </w:t>
+      </w:r>
+      <w:proofErr w:type="spellStart"/>
+      <w:r>
+        <w:t>Examination</w:t>
+      </w:r>
+      <w:proofErr w:type="spellEnd"/>
+      <w:r>
+        <w:t xml:space="preserve"> </w:t>
+      </w:r>
+      <w:proofErr w:type="spellStart"/>
+      <w:r>
+        <w:t>of</w:t>
+      </w:r>
+      <w:proofErr w:type="spellEnd"/>
+      <w:r>
+        <w:t xml:space="preserve"> </w:t>
+      </w:r>
+      <w:proofErr w:type="spellStart"/>
+      <w:r>
+        <w:t>Water</w:t>
+      </w:r>
+      <w:proofErr w:type="spellEnd"/>
+      <w:r>
+        <w:t xml:space="preserve"> </w:t>
+      </w:r>
+      <w:proofErr w:type="spellStart"/>
+      <w:r>
+        <w:t>and</w:t>
+      </w:r>
+      <w:proofErr w:type="spellEnd"/>
+      <w:r>
+        <w:t xml:space="preserve"> </w:t>
+      </w:r>
+      <w:proofErr w:type="spellStart"/>
+      <w:r>
+        <w:t>Wastewater</w:t>
+      </w:r>
+      <w:proofErr w:type="spellEnd"/>
     </w:p>
   </w:footnote>
   <w:footnote w:id="4">
@@ -8158,8 +9102,29 @@
         <w:footnoteRef/>
       </w:r>
       <w:r>
-        <w:t xml:space="preserve"> International Organization for Standardization</w:t>
-      </w:r>
+        <w:t xml:space="preserve"> </w:t>
+      </w:r>
+      <w:proofErr w:type="spellStart"/>
+      <w:r>
+        <w:t>International</w:t>
+      </w:r>
+      <w:proofErr w:type="spellEnd"/>
+      <w:r>
+        <w:t xml:space="preserve"> </w:t>
+      </w:r>
+      <w:proofErr w:type="spellStart"/>
+      <w:r>
+        <w:t>Organization</w:t>
+      </w:r>
+      <w:proofErr w:type="spellEnd"/>
+      <w:r>
+        <w:t xml:space="preserve"> for </w:t>
+      </w:r>
+      <w:proofErr w:type="spellStart"/>
+      <w:r>
+        <w:t>Standardization</w:t>
+      </w:r>
+      <w:proofErr w:type="spellEnd"/>
     </w:p>
   </w:footnote>
   <w:footnote w:id="6">
@@ -11746,7 +12711,7 @@
 </file>
 
 <file path=customXml/itemProps1.xml><?xml version="1.0" encoding="utf-8"?>
-<ds:datastoreItem xmlns:ds="http://schemas.openxmlformats.org/officeDocument/2006/customXml" ds:itemID="{7A2339DF-3457-4B94-96BE-7B53B64B7AD6}">
+<ds:datastoreItem xmlns:ds="http://schemas.openxmlformats.org/officeDocument/2006/customXml" ds:itemID="{AD59C702-B4D1-4DEB-B454-5AFF579B1CBE}">
   <ds:schemaRefs>
     <ds:schemaRef ds:uri="http://schemas.openxmlformats.org/officeDocument/2006/bibliography"/>
   </ds:schemaRefs>

</xml_diff>